<commit_message>
bearbeitung von Aufgabe 3 weiter
</commit_message>
<xml_diff>
--- a/AD/SwaneetMatthias/AD_Aufgabe03-Gruppe-SwaneetMatthias.docx
+++ b/AD/SwaneetMatthias/AD_Aufgabe03-Gruppe-SwaneetMatthias.docx
@@ -1396,6 +1396,14 @@
           <w:bCs/>
         </w:rPr>
         <w:tab/>
+      </w:r>
+      <w:r>
+        <w:rPr>
+          <w:rFonts w:ascii="Arial" w:hAnsi="Arial" w:cs="Arial"/>
+          <w:bCs/>
+          <w:sz w:val="18"/>
+          <w:szCs w:val="18"/>
+        </w:rPr>
         <w:t>(Gaussche Summenformel)</w:t>
       </w:r>
     </w:p>
@@ -1443,28 +1451,48 @@
         <w:rPr>
           <w:rFonts w:ascii="Arial" w:hAnsi="Arial" w:cs="Arial"/>
           <w:bCs/>
-        </w:rPr>
-      </w:pPr>
-      <w:r>
-        <w:rPr>
-          <w:rFonts w:ascii="Arial" w:hAnsi="Arial" w:cs="Arial"/>
-          <w:bCs/>
-        </w:rPr>
-        <w:t>Die Drei in der ersten Zeile dieser Formeln kommt von den drei Operationen in der dritten Codezeile. Die aufsteigenden Zahlen der Summe sind eine Konsequenz der inneren For-shleiffe die bis zu einem</w:t>
-      </w:r>
-    </w:p>
-    <w:p>
-      <w:pPr>
-        <w:widowControl w:val="0"/>
-        <w:autoSpaceDE w:val="0"/>
-        <w:autoSpaceDN w:val="0"/>
-        <w:adjustRightInd w:val="0"/>
-        <w:spacing w:after="0" w:line="240" w:lineRule="auto"/>
-        <w:rPr>
-          <w:rFonts w:ascii="Arial" w:hAnsi="Arial" w:cs="Arial"/>
-          <w:bCs/>
-        </w:rPr>
-      </w:pPr>
+          <w:sz w:val="18"/>
+          <w:szCs w:val="18"/>
+        </w:rPr>
+      </w:pPr>
+      <w:r>
+        <w:rPr>
+          <w:rFonts w:ascii="Arial" w:hAnsi="Arial" w:cs="Arial"/>
+          <w:bCs/>
+          <w:sz w:val="18"/>
+          <w:szCs w:val="18"/>
+        </w:rPr>
+        <w:t>Die Drei in der ersten Zeile dieser Formeln kommt von den drei Operationen in der dritten Codezeile. Die aufsteigenden Zahlen der Summe sind eine Konsequenz der inner</w:t>
+      </w:r>
+      <w:r>
+        <w:rPr>
+          <w:rFonts w:ascii="Arial" w:hAnsi="Arial" w:cs="Arial"/>
+          <w:bCs/>
+          <w:sz w:val="18"/>
+          <w:szCs w:val="18"/>
+        </w:rPr>
+        <w:t>en For-shleiffe die i-viele Iterationen macht.</w:t>
+      </w:r>
+    </w:p>
+    <w:p>
+      <w:pPr>
+        <w:widowControl w:val="0"/>
+        <w:autoSpaceDE w:val="0"/>
+        <w:autoSpaceDN w:val="0"/>
+        <w:adjustRightInd w:val="0"/>
+        <w:spacing w:after="0" w:line="240" w:lineRule="auto"/>
+        <w:rPr>
+          <w:rFonts w:ascii="Arial" w:hAnsi="Arial" w:cs="Arial"/>
+          <w:bCs/>
+        </w:rPr>
+      </w:pPr>
+      <w:r>
+        <w:rPr>
+          <w:rFonts w:ascii="Arial" w:hAnsi="Arial" w:cs="Arial"/>
+          <w:bCs/>
+        </w:rPr>
+        <w:tab/>
+      </w:r>
     </w:p>
     <w:p>
       <w:pPr>
@@ -2091,7 +2119,7 @@
 </file>
 
 <file path=customXml/itemProps1.xml><?xml version="1.0" encoding="utf-8"?>
-<ds:datastoreItem xmlns:ds="http://schemas.openxmlformats.org/officeDocument/2006/customXml" ds:itemID="{AB49BAF6-13B7-4281-A16B-849C04230338}">
+<ds:datastoreItem xmlns:ds="http://schemas.openxmlformats.org/officeDocument/2006/customXml" ds:itemID="{85337154-110A-41E8-BA1D-127D21BEA23B}">
   <ds:schemaRefs>
     <ds:schemaRef ds:uri="http://schemas.openxmlformats.org/officeDocument/2006/bibliography"/>
   </ds:schemaRefs>

</xml_diff>

<commit_message>
little mistake on 2^n
</commit_message>
<xml_diff>
--- a/AD/SwaneetMatthias/AD_Aufgabe03-Gruppe-SwaneetMatthias.docx
+++ b/AD/SwaneetMatthias/AD_Aufgabe03-Gruppe-SwaneetMatthias.docx
@@ -6119,7 +6119,7 @@
                   <w:sz w:val="16"/>
                   <w:szCs w:val="16"/>
                 </w:rPr>
-                <m:t>n-1</m:t>
+                <m:t>n</m:t>
               </m:r>
             </m:sup>
           </m:sSup>
@@ -8623,7 +8623,7 @@
 </file>
 
 <file path=customXml/itemProps1.xml><?xml version="1.0" encoding="utf-8"?>
-<ds:datastoreItem xmlns:ds="http://schemas.openxmlformats.org/officeDocument/2006/customXml" ds:itemID="{6DB79049-7150-46F7-AB25-91CD198A180B}">
+<ds:datastoreItem xmlns:ds="http://schemas.openxmlformats.org/officeDocument/2006/customXml" ds:itemID="{BE433F65-3426-4973-ACBE-9DF36480FD33}">
   <ds:schemaRefs>
     <ds:schemaRef ds:uri="http://schemas.openxmlformats.org/officeDocument/2006/bibliography"/>
   </ds:schemaRefs>

</xml_diff>